<commit_message>
added year, dept etc to word printing
</commit_message>
<xml_diff>
--- a/template.docx
+++ b/template.docx
@@ -113,32 +113,7 @@
           <w:sz w:val="18"/>
           <w:lang w:val="pt-BR"/>
         </w:rPr>
-        <w:t>yyyy</w:t>
-      </w:r>
-      <w:r>
-        <w:rPr>
-          <w:rFonts w:ascii="Verdana" w:hAnsi="Verdana"/>
-          <w:b/>
-          <w:sz w:val="18"/>
-          <w:lang w:val="pt-BR"/>
-        </w:rPr>
-        <w:tab/>
-      </w:r>
-      <w:r>
-        <w:rPr>
-          <w:rFonts w:ascii="Verdana" w:hAnsi="Verdana"/>
-          <w:sz w:val="18"/>
-          <w:lang w:val="pt-BR"/>
-        </w:rPr>
-        <w:tab/>
-      </w:r>
-      <w:r>
-        <w:rPr>
-          <w:rFonts w:ascii="Verdana" w:hAnsi="Verdana"/>
-          <w:sz w:val="18"/>
-          <w:lang w:val="pt-BR"/>
-        </w:rPr>
-        <w:tab/>
+        <w:t>mmm yyyy – mmm yyyy</w:t>
       </w:r>
       <w:r>
         <w:rPr>
@@ -271,7 +246,7 @@
           <w:sz w:val="18"/>
           <w:lang w:val="pt-BR"/>
         </w:rPr>
-        <w:t>Room No</w:t>
+        <w:t xml:space="preserve">Room No: </w:t>
       </w:r>
       <w:r>
         <w:rPr>
@@ -280,16 +255,7 @@
           <w:sz w:val="18"/>
           <w:lang w:val="pt-BR"/>
         </w:rPr>
-        <w:t xml:space="preserve"> :</w:t>
-      </w:r>
-      <w:r>
-        <w:rPr>
-          <w:rFonts w:ascii="Verdana" w:hAnsi="Verdana"/>
-          <w:b/>
-          <w:sz w:val="18"/>
-          <w:lang w:val="pt-BR"/>
-        </w:rPr>
-        <w:tab/>
+        <w:t>nnnnn</w:t>
       </w:r>
       <w:r>
         <w:rPr>

</xml_diff>